<commit_message>
Fejlesztői dokumentáció lektorálása és kijavítása
</commit_message>
<xml_diff>
--- a/docs/ClickType fejlesztői dokumentáció.docx
+++ b/docs/ClickType fejlesztői dokumentáció.docx
@@ -1,6 +1,6 @@
 
 <file path=word/document.xml><?xml version="1.0" encoding="utf-8"?>
-<w:document xmlns:wpc="http://schemas.microsoft.com/office/word/2010/wordprocessingCanvas" xmlns:cx="http://schemas.microsoft.com/office/drawing/2014/chartex" xmlns:cx1="http://schemas.microsoft.com/office/drawing/2015/9/8/chartex" xmlns:cx2="http://schemas.microsoft.com/office/drawing/2015/10/21/chartex" xmlns:cx3="http://schemas.microsoft.com/office/drawing/2016/5/9/chartex" xmlns:cx4="http://schemas.microsoft.com/office/drawing/2016/5/10/chartex" xmlns:cx5="http://schemas.microsoft.com/office/drawing/2016/5/11/chartex" xmlns:cx6="http://schemas.microsoft.com/office/drawing/2016/5/12/chartex" xmlns:cx7="http://schemas.microsoft.com/office/drawing/2016/5/13/chartex" xmlns:cx8="http://schemas.microsoft.com/office/drawing/2016/5/14/chartex" xmlns:mc="http://schemas.openxmlformats.org/markup-compatibility/2006" xmlns:aink="http://schemas.microsoft.com/office/drawing/2016/ink" xmlns:am3d="http://schemas.microsoft.com/office/drawing/2017/model3d" xmlns:o="urn:schemas-microsoft-com:office:office" xmlns:r="http://schemas.openxmlformats.org/officeDocument/2006/relationships" xmlns:m="http://schemas.openxmlformats.org/officeDocument/2006/math" xmlns:v="urn:schemas-microsoft-com:vml" xmlns:wp14="http://schemas.microsoft.com/office/word/2010/wordprocessingDrawing" xmlns:wp="http://schemas.openxmlformats.org/drawingml/2006/wordprocessingDrawing" xmlns:w10="urn:schemas-microsoft-com:office:word" xmlns:w="http://schemas.openxmlformats.org/wordprocessingml/2006/main" xmlns:w14="http://schemas.microsoft.com/office/word/2010/wordml" xmlns:w15="http://schemas.microsoft.com/office/word/2012/wordml" xmlns:w16cid="http://schemas.microsoft.com/office/word/2016/wordml/cid" xmlns:w16se="http://schemas.microsoft.com/office/word/2015/wordml/symex" xmlns:wpg="http://schemas.microsoft.com/office/word/2010/wordprocessingGroup" xmlns:wpi="http://schemas.microsoft.com/office/word/2010/wordprocessingInk" xmlns:wne="http://schemas.microsoft.com/office/word/2006/wordml" xmlns:wps="http://schemas.microsoft.com/office/word/2010/wordprocessingShape" mc:Ignorable="w14 w15 w16se w16cid wp14">
+<w:document xmlns:wpc="http://schemas.microsoft.com/office/word/2010/wordprocessingCanvas" xmlns:cx="http://schemas.microsoft.com/office/drawing/2014/chartex" xmlns:cx1="http://schemas.microsoft.com/office/drawing/2015/9/8/chartex" xmlns:cx2="http://schemas.microsoft.com/office/drawing/2015/10/21/chartex" xmlns:cx3="http://schemas.microsoft.com/office/drawing/2016/5/9/chartex" xmlns:cx4="http://schemas.microsoft.com/office/drawing/2016/5/10/chartex" xmlns:cx5="http://schemas.microsoft.com/office/drawing/2016/5/11/chartex" xmlns:cx6="http://schemas.microsoft.com/office/drawing/2016/5/12/chartex" xmlns:cx7="http://schemas.microsoft.com/office/drawing/2016/5/13/chartex" xmlns:cx8="http://schemas.microsoft.com/office/drawing/2016/5/14/chartex" xmlns:mc="http://schemas.openxmlformats.org/markup-compatibility/2006" xmlns:aink="http://schemas.microsoft.com/office/drawing/2016/ink" xmlns:am3d="http://schemas.microsoft.com/office/drawing/2017/model3d" xmlns:o="urn:schemas-microsoft-com:office:office" xmlns:r="http://schemas.openxmlformats.org/officeDocument/2006/relationships" xmlns:m="http://schemas.openxmlformats.org/officeDocument/2006/math" xmlns:v="urn:schemas-microsoft-com:vml" xmlns:wp14="http://schemas.microsoft.com/office/word/2010/wordprocessingDrawing" xmlns:wp="http://schemas.openxmlformats.org/drawingml/2006/wordprocessingDrawing" xmlns:w10="urn:schemas-microsoft-com:office:word" xmlns:w="http://schemas.openxmlformats.org/wordprocessingml/2006/main" xmlns:w14="http://schemas.microsoft.com/office/word/2010/wordml" xmlns:w15="http://schemas.microsoft.com/office/word/2012/wordml" xmlns:w16cex="http://schemas.microsoft.com/office/word/2018/wordml/cex" xmlns:w16cid="http://schemas.microsoft.com/office/word/2016/wordml/cid" xmlns:w16="http://schemas.microsoft.com/office/word/2018/wordml" xmlns:w16sdtdh="http://schemas.microsoft.com/office/word/2020/wordml/sdtdatahash" xmlns:w16se="http://schemas.microsoft.com/office/word/2015/wordml/symex" xmlns:wpg="http://schemas.microsoft.com/office/word/2010/wordprocessingGroup" xmlns:wpi="http://schemas.microsoft.com/office/word/2010/wordprocessingInk" xmlns:wne="http://schemas.microsoft.com/office/word/2006/wordml" xmlns:wps="http://schemas.microsoft.com/office/word/2010/wordprocessingShape" mc:Ignorable="w14 w15 w16se w16cid w16 w16cex w16sdtdh wp14">
   <w:body>
     <w:p>
       <w:pPr>
@@ -11,23 +11,13 @@
           <w:szCs w:val="40"/>
         </w:rPr>
       </w:pPr>
-      <w:proofErr w:type="spellStart"/>
       <w:r>
         <w:rPr>
           <w:rFonts w:ascii="Times New Roman" w:hAnsi="Times New Roman" w:cs="Times New Roman"/>
           <w:sz w:val="40"/>
           <w:szCs w:val="40"/>
         </w:rPr>
-        <w:t>ClickType</w:t>
-      </w:r>
-      <w:proofErr w:type="spellEnd"/>
-      <w:r>
-        <w:rPr>
-          <w:rFonts w:ascii="Times New Roman" w:hAnsi="Times New Roman" w:cs="Times New Roman"/>
-          <w:sz w:val="40"/>
-          <w:szCs w:val="40"/>
-        </w:rPr>
-        <w:t xml:space="preserve"> fejlesztői dokumentáció</w:t>
+        <w:t>ClickType fejlesztői dokumentáció</w:t>
       </w:r>
     </w:p>
     <w:p>
@@ -80,7 +70,6 @@
           <w:szCs w:val="24"/>
         </w:rPr>
       </w:pPr>
-      <w:proofErr w:type="spellStart"/>
       <w:r>
         <w:rPr>
           <w:rFonts w:ascii="Times New Roman" w:hAnsi="Times New Roman" w:cs="Times New Roman"/>
@@ -89,7 +78,6 @@
         </w:rPr>
         <w:t>Unity</w:t>
       </w:r>
-      <w:proofErr w:type="spellEnd"/>
     </w:p>
     <w:p>
       <w:pPr>
@@ -111,25 +99,7 @@
           <w:sz w:val="24"/>
           <w:szCs w:val="24"/>
         </w:rPr>
-        <w:t xml:space="preserve">Visual </w:t>
-      </w:r>
-      <w:proofErr w:type="spellStart"/>
-      <w:r>
-        <w:rPr>
-          <w:rFonts w:ascii="Times New Roman" w:hAnsi="Times New Roman" w:cs="Times New Roman"/>
-          <w:sz w:val="24"/>
-          <w:szCs w:val="24"/>
-        </w:rPr>
-        <w:t>Studio</w:t>
-      </w:r>
-      <w:proofErr w:type="spellEnd"/>
-      <w:r>
-        <w:rPr>
-          <w:rFonts w:ascii="Times New Roman" w:hAnsi="Times New Roman" w:cs="Times New Roman"/>
-          <w:sz w:val="24"/>
-          <w:szCs w:val="24"/>
-        </w:rPr>
-        <w:t xml:space="preserve"> 2022</w:t>
+        <w:t>Visual Studio 2022</w:t>
       </w:r>
     </w:p>
     <w:p>
@@ -152,71 +122,25 @@
           <w:sz w:val="24"/>
           <w:szCs w:val="24"/>
         </w:rPr>
-        <w:t xml:space="preserve">Visual </w:t>
-      </w:r>
-      <w:proofErr w:type="spellStart"/>
-      <w:r>
-        <w:rPr>
-          <w:rFonts w:ascii="Times New Roman" w:hAnsi="Times New Roman" w:cs="Times New Roman"/>
-          <w:sz w:val="24"/>
-          <w:szCs w:val="24"/>
-        </w:rPr>
-        <w:t>Studio</w:t>
-      </w:r>
-      <w:proofErr w:type="spellEnd"/>
-      <w:r>
-        <w:rPr>
-          <w:rFonts w:ascii="Times New Roman" w:hAnsi="Times New Roman" w:cs="Times New Roman"/>
-          <w:sz w:val="24"/>
-          <w:szCs w:val="24"/>
-        </w:rPr>
-        <w:t xml:space="preserve"> </w:t>
-      </w:r>
-      <w:proofErr w:type="spellStart"/>
-      <w:r>
-        <w:rPr>
-          <w:rFonts w:ascii="Times New Roman" w:hAnsi="Times New Roman" w:cs="Times New Roman"/>
-          <w:sz w:val="24"/>
-          <w:szCs w:val="24"/>
-        </w:rPr>
-        <w:t>Code</w:t>
-      </w:r>
-      <w:proofErr w:type="spellEnd"/>
-    </w:p>
-    <w:p>
-      <w:pPr>
-        <w:jc w:val="both"/>
-        <w:rPr>
-          <w:rFonts w:ascii="Times New Roman" w:hAnsi="Times New Roman" w:cs="Times New Roman"/>
-          <w:sz w:val="24"/>
-          <w:szCs w:val="24"/>
-        </w:rPr>
-      </w:pPr>
-      <w:r>
-        <w:rPr>
-          <w:rFonts w:ascii="Times New Roman" w:hAnsi="Times New Roman" w:cs="Times New Roman"/>
-          <w:sz w:val="24"/>
-          <w:szCs w:val="24"/>
-        </w:rPr>
-        <w:t xml:space="preserve">A fejlesztés megkezdésekor a backend nevű mappában található </w:t>
-      </w:r>
-      <w:proofErr w:type="spellStart"/>
-      <w:r>
-        <w:rPr>
-          <w:rFonts w:ascii="Times New Roman" w:hAnsi="Times New Roman" w:cs="Times New Roman"/>
-          <w:sz w:val="24"/>
-          <w:szCs w:val="24"/>
-        </w:rPr>
-        <w:t>adatok.php</w:t>
-      </w:r>
-      <w:proofErr w:type="spellEnd"/>
-      <w:r>
-        <w:rPr>
-          <w:rFonts w:ascii="Times New Roman" w:hAnsi="Times New Roman" w:cs="Times New Roman"/>
-          <w:sz w:val="24"/>
-          <w:szCs w:val="24"/>
-        </w:rPr>
-        <w:t xml:space="preserve"> fájlban található kapcsolódási adatokat át kell írni az éppen aktuál</w:t>
+        <w:t>Visual Studio Code</w:t>
+      </w:r>
+    </w:p>
+    <w:p>
+      <w:pPr>
+        <w:jc w:val="both"/>
+        <w:rPr>
+          <w:rFonts w:ascii="Times New Roman" w:hAnsi="Times New Roman" w:cs="Times New Roman"/>
+          <w:sz w:val="24"/>
+          <w:szCs w:val="24"/>
+        </w:rPr>
+      </w:pPr>
+      <w:r>
+        <w:rPr>
+          <w:rFonts w:ascii="Times New Roman" w:hAnsi="Times New Roman" w:cs="Times New Roman"/>
+          <w:sz w:val="24"/>
+          <w:szCs w:val="24"/>
+        </w:rPr>
+        <w:t>A fejlesztés megkezdésekor a backend nevű mappában található adatok.php fájlban található kapcsolódási adatokat át kell írni az éppen aktuál</w:t>
       </w:r>
       <w:r>
         <w:rPr>
@@ -259,25 +183,22 @@
           <w:szCs w:val="24"/>
         </w:rPr>
         <w:br/>
-        <w:t xml:space="preserve">Frontenden </w:t>
-      </w:r>
-      <w:proofErr w:type="spellStart"/>
-      <w:r>
-        <w:rPr>
-          <w:rFonts w:ascii="Times New Roman" w:hAnsi="Times New Roman" w:cs="Times New Roman"/>
-          <w:sz w:val="24"/>
-          <w:szCs w:val="24"/>
-        </w:rPr>
-        <w:t>AngularJS</w:t>
-      </w:r>
-      <w:proofErr w:type="spellEnd"/>
-      <w:r>
-        <w:rPr>
-          <w:rFonts w:ascii="Times New Roman" w:hAnsi="Times New Roman" w:cs="Times New Roman"/>
-          <w:sz w:val="24"/>
-          <w:szCs w:val="24"/>
-        </w:rPr>
-        <w:t>-t használtunk, backenden pedig PHP-t.</w:t>
+      </w:r>
+      <w:r>
+        <w:rPr>
+          <w:rFonts w:ascii="Times New Roman" w:hAnsi="Times New Roman" w:cs="Times New Roman"/>
+          <w:sz w:val="24"/>
+          <w:szCs w:val="24"/>
+        </w:rPr>
+        <w:t>f</w:t>
+      </w:r>
+      <w:r>
+        <w:rPr>
+          <w:rFonts w:ascii="Times New Roman" w:hAnsi="Times New Roman" w:cs="Times New Roman"/>
+          <w:sz w:val="24"/>
+          <w:szCs w:val="24"/>
+        </w:rPr>
+        <w:t>rontenden AngularJS-t használtunk, backenden pedig PHP-t.</w:t>
       </w:r>
     </w:p>
     <w:p>
@@ -313,43 +234,7 @@
           <w:sz w:val="24"/>
           <w:szCs w:val="24"/>
         </w:rPr>
-        <w:t xml:space="preserve">A használt </w:t>
-      </w:r>
-      <w:proofErr w:type="spellStart"/>
-      <w:r>
-        <w:rPr>
-          <w:rFonts w:ascii="Times New Roman" w:hAnsi="Times New Roman" w:cs="Times New Roman"/>
-          <w:sz w:val="24"/>
-          <w:szCs w:val="24"/>
-        </w:rPr>
-        <w:t>Unity</w:t>
-      </w:r>
-      <w:proofErr w:type="spellEnd"/>
-      <w:r>
-        <w:rPr>
-          <w:rFonts w:ascii="Times New Roman" w:hAnsi="Times New Roman" w:cs="Times New Roman"/>
-          <w:sz w:val="24"/>
-          <w:szCs w:val="24"/>
-        </w:rPr>
-        <w:t xml:space="preserve"> </w:t>
-      </w:r>
-      <w:proofErr w:type="spellStart"/>
-      <w:r>
-        <w:rPr>
-          <w:rFonts w:ascii="Times New Roman" w:hAnsi="Times New Roman" w:cs="Times New Roman"/>
-          <w:sz w:val="24"/>
-          <w:szCs w:val="24"/>
-        </w:rPr>
-        <w:t>verzók</w:t>
-      </w:r>
-      <w:proofErr w:type="spellEnd"/>
-      <w:r>
-        <w:rPr>
-          <w:rFonts w:ascii="Times New Roman" w:hAnsi="Times New Roman" w:cs="Times New Roman"/>
-          <w:sz w:val="24"/>
-          <w:szCs w:val="24"/>
-        </w:rPr>
-        <w:t>:</w:t>
+        <w:t>A használt Unity verzók:</w:t>
       </w:r>
     </w:p>
     <w:p>
@@ -413,25 +298,7 @@
           <w:sz w:val="24"/>
           <w:szCs w:val="24"/>
         </w:rPr>
-        <w:t>A weboldal indításához csak a XAMPP-</w:t>
-      </w:r>
-      <w:proofErr w:type="spellStart"/>
-      <w:r>
-        <w:rPr>
-          <w:rFonts w:ascii="Times New Roman" w:hAnsi="Times New Roman" w:cs="Times New Roman"/>
-          <w:sz w:val="24"/>
-          <w:szCs w:val="24"/>
-        </w:rPr>
-        <w:t>ra</w:t>
-      </w:r>
-      <w:proofErr w:type="spellEnd"/>
-      <w:r>
-        <w:rPr>
-          <w:rFonts w:ascii="Times New Roman" w:hAnsi="Times New Roman" w:cs="Times New Roman"/>
-          <w:sz w:val="24"/>
-          <w:szCs w:val="24"/>
-        </w:rPr>
-        <w:t xml:space="preserve"> van szükségünk és a </w:t>
+        <w:t xml:space="preserve">A weboldal indításához csak a XAMPP-ra van szükségünk és a </w:t>
       </w:r>
       <w:hyperlink r:id="rId5" w:history="1">
         <w:r>
@@ -450,43 +317,7 @@
           <w:sz w:val="24"/>
           <w:szCs w:val="24"/>
         </w:rPr>
-        <w:t xml:space="preserve"> címen tudjuk elérni amennyiben a </w:t>
-      </w:r>
-      <w:proofErr w:type="spellStart"/>
-      <w:r>
-        <w:rPr>
-          <w:rFonts w:ascii="Times New Roman" w:hAnsi="Times New Roman" w:cs="Times New Roman"/>
-          <w:sz w:val="24"/>
-          <w:szCs w:val="24"/>
-        </w:rPr>
-        <w:t>xampp</w:t>
-      </w:r>
-      <w:proofErr w:type="spellEnd"/>
-      <w:r>
-        <w:rPr>
-          <w:rFonts w:ascii="Times New Roman" w:hAnsi="Times New Roman" w:cs="Times New Roman"/>
-          <w:sz w:val="24"/>
-          <w:szCs w:val="24"/>
-        </w:rPr>
-        <w:t xml:space="preserve"> </w:t>
-      </w:r>
-      <w:proofErr w:type="spellStart"/>
-      <w:r>
-        <w:rPr>
-          <w:rFonts w:ascii="Times New Roman" w:hAnsi="Times New Roman" w:cs="Times New Roman"/>
-          <w:sz w:val="24"/>
-          <w:szCs w:val="24"/>
-        </w:rPr>
-        <w:t>htdocs</w:t>
-      </w:r>
-      <w:proofErr w:type="spellEnd"/>
-      <w:r>
-        <w:rPr>
-          <w:rFonts w:ascii="Times New Roman" w:hAnsi="Times New Roman" w:cs="Times New Roman"/>
-          <w:sz w:val="24"/>
-          <w:szCs w:val="24"/>
-        </w:rPr>
-        <w:t xml:space="preserve"> mappájában van a project mappája.</w:t>
+        <w:t xml:space="preserve"> címen tudjuk elérni amennyiben a xampp htdocs mappájában van a project mappája.</w:t>
       </w:r>
     </w:p>
     <w:p>
@@ -524,7 +355,7 @@
           <w:szCs w:val="36"/>
         </w:rPr>
         <w:drawing>
-          <wp:inline distT="0" distB="0" distL="0" distR="0">
+          <wp:inline distT="0" distB="0" distL="0" distR="0" wp14:anchorId="0BA11AD3" wp14:editId="3E8ECF5E">
             <wp:extent cx="5760720" cy="3317240"/>
             <wp:effectExtent l="0" t="0" r="0" b="0"/>
             <wp:docPr id="2" name="Kép 2"/>
@@ -582,25 +413,39 @@
           <w:szCs w:val="24"/>
         </w:rPr>
         <w:lastRenderedPageBreak/>
-        <w:t xml:space="preserve">Frontenden kezeljük a jogosultságok, innen érkeznek a http kérések a Backend fele, ahol ez a kérés paraméterei átadódnak a PDO </w:t>
-      </w:r>
-      <w:proofErr w:type="spellStart"/>
-      <w:r>
-        <w:rPr>
-          <w:rFonts w:ascii="Times New Roman" w:hAnsi="Times New Roman" w:cs="Times New Roman"/>
-          <w:sz w:val="24"/>
-          <w:szCs w:val="24"/>
-        </w:rPr>
-        <w:t>Query-nek</w:t>
-      </w:r>
-      <w:proofErr w:type="spellEnd"/>
-      <w:r>
-        <w:rPr>
-          <w:rFonts w:ascii="Times New Roman" w:hAnsi="Times New Roman" w:cs="Times New Roman"/>
-          <w:sz w:val="24"/>
-          <w:szCs w:val="24"/>
-        </w:rPr>
-        <w:t>, amely lekérdezi a szükséges adatokat az adatbázisból.</w:t>
+        <w:t>Frontenden kezeljük a jogosultságok</w:t>
+      </w:r>
+      <w:r>
+        <w:rPr>
+          <w:rFonts w:ascii="Times New Roman" w:hAnsi="Times New Roman" w:cs="Times New Roman"/>
+          <w:sz w:val="24"/>
+          <w:szCs w:val="24"/>
+        </w:rPr>
+        <w:t>at</w:t>
+      </w:r>
+      <w:r>
+        <w:rPr>
+          <w:rFonts w:ascii="Times New Roman" w:hAnsi="Times New Roman" w:cs="Times New Roman"/>
+          <w:sz w:val="24"/>
+          <w:szCs w:val="24"/>
+        </w:rPr>
+        <w:t>, innen érkeznek a http kérések a Backend fel</w:t>
+      </w:r>
+      <w:r>
+        <w:rPr>
+          <w:rFonts w:ascii="Times New Roman" w:hAnsi="Times New Roman" w:cs="Times New Roman"/>
+          <w:sz w:val="24"/>
+          <w:szCs w:val="24"/>
+        </w:rPr>
+        <w:t>é</w:t>
+      </w:r>
+      <w:r>
+        <w:rPr>
+          <w:rFonts w:ascii="Times New Roman" w:hAnsi="Times New Roman" w:cs="Times New Roman"/>
+          <w:sz w:val="24"/>
+          <w:szCs w:val="24"/>
+        </w:rPr>
+        <w:t>, ahol a kérés paraméterei átadódnak a PDO Query-nek, amely lekérdezi a szükséges adatokat az adatbázisból.</w:t>
       </w:r>
     </w:p>
     <w:p>
@@ -670,18 +515,16 @@
           <w:sz w:val="24"/>
           <w:szCs w:val="24"/>
         </w:rPr>
-        <w:t xml:space="preserve">—Mindenhez </w:t>
-      </w:r>
-      <w:proofErr w:type="gramStart"/>
-      <w:r>
-        <w:rPr>
-          <w:rFonts w:ascii="Times New Roman" w:hAnsi="Times New Roman" w:cs="Times New Roman"/>
-          <w:sz w:val="24"/>
-          <w:szCs w:val="24"/>
-        </w:rPr>
-        <w:t>való  hozzáférés</w:t>
-      </w:r>
-      <w:proofErr w:type="gramEnd"/>
+        <w:t>—</w:t>
+      </w:r>
+      <w:r>
+        <w:rPr>
+          <w:rFonts w:ascii="Times New Roman" w:hAnsi="Times New Roman" w:cs="Times New Roman"/>
+          <w:sz w:val="24"/>
+          <w:szCs w:val="24"/>
+        </w:rPr>
+        <w:t>Hozzáférés minden funkcióhoz</w:t>
+      </w:r>
     </w:p>
     <w:p>
       <w:pPr>
@@ -710,7 +553,6 @@
           <w:szCs w:val="24"/>
         </w:rPr>
       </w:pPr>
-      <w:proofErr w:type="gramStart"/>
       <w:r>
         <w:rPr>
           <w:rFonts w:ascii="Times New Roman" w:hAnsi="Times New Roman" w:cs="Times New Roman"/>
@@ -719,68 +561,37 @@
         </w:rPr>
         <w:t>A</w:t>
       </w:r>
-      <w:proofErr w:type="gramEnd"/>
-      <w:r>
-        <w:rPr>
-          <w:rFonts w:ascii="Times New Roman" w:hAnsi="Times New Roman" w:cs="Times New Roman"/>
-          <w:sz w:val="24"/>
-          <w:szCs w:val="24"/>
-        </w:rPr>
-        <w:t xml:space="preserve"> oldalak megjelenítése az </w:t>
-      </w:r>
-      <w:proofErr w:type="spellStart"/>
-      <w:r>
-        <w:rPr>
-          <w:rFonts w:ascii="Times New Roman" w:hAnsi="Times New Roman" w:cs="Times New Roman"/>
-          <w:sz w:val="24"/>
-          <w:szCs w:val="24"/>
-        </w:rPr>
-        <w:t>AngularJs</w:t>
-      </w:r>
-      <w:proofErr w:type="spellEnd"/>
-      <w:r>
-        <w:rPr>
-          <w:rFonts w:ascii="Times New Roman" w:hAnsi="Times New Roman" w:cs="Times New Roman"/>
-          <w:sz w:val="24"/>
-          <w:szCs w:val="24"/>
-        </w:rPr>
-        <w:t xml:space="preserve"> </w:t>
-      </w:r>
-      <w:proofErr w:type="spellStart"/>
-      <w:r>
-        <w:rPr>
-          <w:rFonts w:ascii="Times New Roman" w:hAnsi="Times New Roman" w:cs="Times New Roman"/>
-          <w:sz w:val="24"/>
-          <w:szCs w:val="24"/>
-        </w:rPr>
-        <w:t>ng-view</w:t>
-      </w:r>
-      <w:proofErr w:type="spellEnd"/>
-      <w:r>
-        <w:rPr>
-          <w:rFonts w:ascii="Times New Roman" w:hAnsi="Times New Roman" w:cs="Times New Roman"/>
-          <w:sz w:val="24"/>
-          <w:szCs w:val="24"/>
-        </w:rPr>
-        <w:t xml:space="preserve"> funkciójával oldottuk meg és külön álló </w:t>
-      </w:r>
-      <w:proofErr w:type="spellStart"/>
-      <w:r>
-        <w:rPr>
-          <w:rFonts w:ascii="Times New Roman" w:hAnsi="Times New Roman" w:cs="Times New Roman"/>
-          <w:sz w:val="24"/>
-          <w:szCs w:val="24"/>
-        </w:rPr>
-        <w:t>html</w:t>
-      </w:r>
-      <w:proofErr w:type="spellEnd"/>
-      <w:r>
-        <w:rPr>
-          <w:rFonts w:ascii="Times New Roman" w:hAnsi="Times New Roman" w:cs="Times New Roman"/>
-          <w:sz w:val="24"/>
-          <w:szCs w:val="24"/>
-        </w:rPr>
-        <w:t xml:space="preserve"> fájlokkal cserélgetjük az oldal tartalmát. A felső menü és a lábléc állandó.</w:t>
+      <w:r>
+        <w:rPr>
+          <w:rFonts w:ascii="Times New Roman" w:hAnsi="Times New Roman" w:cs="Times New Roman"/>
+          <w:sz w:val="24"/>
+          <w:szCs w:val="24"/>
+        </w:rPr>
+        <w:t>z</w:t>
+      </w:r>
+      <w:r>
+        <w:rPr>
+          <w:rFonts w:ascii="Times New Roman" w:hAnsi="Times New Roman" w:cs="Times New Roman"/>
+          <w:sz w:val="24"/>
+          <w:szCs w:val="24"/>
+        </w:rPr>
+        <w:t xml:space="preserve"> oldalak megjelenítés</w:t>
+      </w:r>
+      <w:r>
+        <w:rPr>
+          <w:rFonts w:ascii="Times New Roman" w:hAnsi="Times New Roman" w:cs="Times New Roman"/>
+          <w:sz w:val="24"/>
+          <w:szCs w:val="24"/>
+        </w:rPr>
+        <w:t>ét</w:t>
+      </w:r>
+      <w:r>
+        <w:rPr>
+          <w:rFonts w:ascii="Times New Roman" w:hAnsi="Times New Roman" w:cs="Times New Roman"/>
+          <w:sz w:val="24"/>
+          <w:szCs w:val="24"/>
+        </w:rPr>
+        <w:t xml:space="preserve"> az AngularJs ng-view funkciójával oldottuk meg és különálló html fájlokkal cserélgetjük az oldal tartalmát. A felső menü és a lábléc állandó.</w:t>
       </w:r>
     </w:p>
     <w:p>
@@ -808,7 +619,7 @@
           <w:szCs w:val="24"/>
         </w:rPr>
         <w:drawing>
-          <wp:inline distT="0" distB="0" distL="0" distR="0">
+          <wp:inline distT="0" distB="0" distL="0" distR="0" wp14:anchorId="07B62444" wp14:editId="7199F361">
             <wp:extent cx="2429214" cy="4610743"/>
             <wp:effectExtent l="0" t="0" r="9525" b="0"/>
             <wp:docPr id="3" name="Kép 3"/>
@@ -865,7 +676,64 @@
           <w:sz w:val="24"/>
           <w:szCs w:val="24"/>
         </w:rPr>
-        <w:t>Az alábbi mappa szerkezetben van a frontend amelynek a beszédes mappa nevei jól átláthatóvá teszik mit, hol találunk.</w:t>
+        <w:t>Az alábbi mappaszerkezetben van a frontend</w:t>
+      </w:r>
+      <w:r>
+        <w:rPr>
+          <w:rFonts w:ascii="Times New Roman" w:hAnsi="Times New Roman" w:cs="Times New Roman"/>
+          <w:sz w:val="24"/>
+          <w:szCs w:val="24"/>
+        </w:rPr>
+        <w:t xml:space="preserve"> mappa is. A</w:t>
+      </w:r>
+      <w:r>
+        <w:rPr>
+          <w:rFonts w:ascii="Times New Roman" w:hAnsi="Times New Roman" w:cs="Times New Roman"/>
+          <w:sz w:val="24"/>
+          <w:szCs w:val="24"/>
+        </w:rPr>
+        <w:t xml:space="preserve"> beszédes mappaneve</w:t>
+      </w:r>
+      <w:r>
+        <w:rPr>
+          <w:rFonts w:ascii="Times New Roman" w:hAnsi="Times New Roman" w:cs="Times New Roman"/>
+          <w:sz w:val="24"/>
+          <w:szCs w:val="24"/>
+        </w:rPr>
+        <w:t>k</w:t>
+      </w:r>
+      <w:r>
+        <w:rPr>
+          <w:rFonts w:ascii="Times New Roman" w:hAnsi="Times New Roman" w:cs="Times New Roman"/>
+          <w:sz w:val="24"/>
+          <w:szCs w:val="24"/>
+        </w:rPr>
+        <w:t xml:space="preserve"> jól átláthatóvá teszik </w:t>
+      </w:r>
+      <w:r>
+        <w:rPr>
+          <w:rFonts w:ascii="Times New Roman" w:hAnsi="Times New Roman" w:cs="Times New Roman"/>
+          <w:sz w:val="24"/>
+          <w:szCs w:val="24"/>
+        </w:rPr>
+        <w:t>a projektet.</w:t>
+      </w:r>
+    </w:p>
+    <w:p>
+      <w:pPr>
+        <w:rPr>
+          <w:rFonts w:ascii="Times New Roman" w:hAnsi="Times New Roman" w:cs="Times New Roman"/>
+          <w:sz w:val="24"/>
+          <w:szCs w:val="24"/>
+        </w:rPr>
+      </w:pPr>
+      <w:r>
+        <w:rPr>
+          <w:rFonts w:ascii="Times New Roman" w:hAnsi="Times New Roman" w:cs="Times New Roman"/>
+          <w:sz w:val="24"/>
+          <w:szCs w:val="24"/>
+        </w:rPr>
+        <w:br w:type="page"/>
       </w:r>
     </w:p>
     <w:p>
@@ -877,42 +745,12 @@
           <w:szCs w:val="36"/>
         </w:rPr>
       </w:pPr>
-    </w:p>
-    <w:p>
-      <w:pPr>
-        <w:jc w:val="both"/>
+      <w:r>
         <w:rPr>
           <w:rFonts w:ascii="Times New Roman" w:hAnsi="Times New Roman" w:cs="Times New Roman"/>
           <w:sz w:val="36"/>
           <w:szCs w:val="36"/>
         </w:rPr>
-      </w:pPr>
-    </w:p>
-    <w:p>
-      <w:pPr>
-        <w:jc w:val="both"/>
-        <w:rPr>
-          <w:rFonts w:ascii="Times New Roman" w:hAnsi="Times New Roman" w:cs="Times New Roman"/>
-          <w:sz w:val="36"/>
-          <w:szCs w:val="36"/>
-        </w:rPr>
-      </w:pPr>
-    </w:p>
-    <w:p>
-      <w:pPr>
-        <w:jc w:val="both"/>
-        <w:rPr>
-          <w:rFonts w:ascii="Times New Roman" w:hAnsi="Times New Roman" w:cs="Times New Roman"/>
-          <w:sz w:val="36"/>
-          <w:szCs w:val="36"/>
-        </w:rPr>
-      </w:pPr>
-      <w:r>
-        <w:rPr>
-          <w:rFonts w:ascii="Times New Roman" w:hAnsi="Times New Roman" w:cs="Times New Roman"/>
-          <w:sz w:val="36"/>
-          <w:szCs w:val="36"/>
-        </w:rPr>
         <w:lastRenderedPageBreak/>
         <w:t>Backend</w:t>
       </w:r>
@@ -932,25 +770,63 @@
           <w:sz w:val="24"/>
           <w:szCs w:val="24"/>
         </w:rPr>
-        <w:t xml:space="preserve">Az </w:t>
-      </w:r>
-      <w:proofErr w:type="spellStart"/>
-      <w:r>
-        <w:rPr>
-          <w:rFonts w:ascii="Times New Roman" w:hAnsi="Times New Roman" w:cs="Times New Roman"/>
-          <w:sz w:val="24"/>
-          <w:szCs w:val="24"/>
-        </w:rPr>
-        <w:t>Api</w:t>
-      </w:r>
-      <w:proofErr w:type="spellEnd"/>
-      <w:r>
-        <w:rPr>
-          <w:rFonts w:ascii="Times New Roman" w:hAnsi="Times New Roman" w:cs="Times New Roman"/>
-          <w:sz w:val="24"/>
-          <w:szCs w:val="24"/>
-        </w:rPr>
-        <w:t xml:space="preserve"> mappában található minden egyes szükséges php fájl a lehető legbeszédesebb nevekkel így egyértelmű mi mit csinál</w:t>
+        <w:t>Az A</w:t>
+      </w:r>
+      <w:r>
+        <w:rPr>
+          <w:rFonts w:ascii="Times New Roman" w:hAnsi="Times New Roman" w:cs="Times New Roman"/>
+          <w:sz w:val="24"/>
+          <w:szCs w:val="24"/>
+        </w:rPr>
+        <w:t>PI</w:t>
+      </w:r>
+      <w:r>
+        <w:rPr>
+          <w:rFonts w:ascii="Times New Roman" w:hAnsi="Times New Roman" w:cs="Times New Roman"/>
+          <w:sz w:val="24"/>
+          <w:szCs w:val="24"/>
+        </w:rPr>
+        <w:t xml:space="preserve"> mappában található minden egyes szükséges php fájl</w:t>
+      </w:r>
+      <w:r>
+        <w:rPr>
+          <w:rFonts w:ascii="Times New Roman" w:hAnsi="Times New Roman" w:cs="Times New Roman"/>
+          <w:sz w:val="24"/>
+          <w:szCs w:val="24"/>
+        </w:rPr>
+        <w:t>,</w:t>
+      </w:r>
+      <w:r>
+        <w:rPr>
+          <w:rFonts w:ascii="Times New Roman" w:hAnsi="Times New Roman" w:cs="Times New Roman"/>
+          <w:sz w:val="24"/>
+          <w:szCs w:val="24"/>
+        </w:rPr>
+        <w:t xml:space="preserve"> a lehető legbeszédesebb nevekkel</w:t>
+      </w:r>
+      <w:r>
+        <w:rPr>
+          <w:rFonts w:ascii="Times New Roman" w:hAnsi="Times New Roman" w:cs="Times New Roman"/>
+          <w:sz w:val="24"/>
+          <w:szCs w:val="24"/>
+        </w:rPr>
+        <w:t xml:space="preserve">, </w:t>
+      </w:r>
+      <w:r>
+        <w:rPr>
+          <w:rFonts w:ascii="Times New Roman" w:hAnsi="Times New Roman" w:cs="Times New Roman"/>
+          <w:sz w:val="24"/>
+          <w:szCs w:val="24"/>
+        </w:rPr>
+        <w:t>így egyértelmű</w:t>
+      </w:r>
+      <w:r>
+        <w:rPr>
+          <w:rFonts w:ascii="Times New Roman" w:hAnsi="Times New Roman" w:cs="Times New Roman"/>
+          <w:sz w:val="24"/>
+          <w:szCs w:val="24"/>
+        </w:rPr>
+        <w:t>vé téve a funkcióit.</w:t>
       </w:r>
     </w:p>
     <w:p>
@@ -978,7 +854,7 @@
           <w:szCs w:val="24"/>
         </w:rPr>
         <w:drawing>
-          <wp:inline distT="0" distB="0" distL="0" distR="0">
+          <wp:inline distT="0" distB="0" distL="0" distR="0" wp14:anchorId="3A1AD6A9" wp14:editId="32A9E624">
             <wp:extent cx="2029108" cy="2295845"/>
             <wp:effectExtent l="0" t="0" r="9525" b="9525"/>
             <wp:docPr id="4" name="Kép 4"/>
@@ -1035,25 +911,55 @@
           <w:sz w:val="24"/>
           <w:szCs w:val="24"/>
         </w:rPr>
-        <w:t xml:space="preserve">Itt csak a PDO </w:t>
-      </w:r>
-      <w:proofErr w:type="spellStart"/>
-      <w:r>
-        <w:rPr>
-          <w:rFonts w:ascii="Times New Roman" w:hAnsi="Times New Roman" w:cs="Times New Roman"/>
-          <w:sz w:val="24"/>
-          <w:szCs w:val="24"/>
-        </w:rPr>
-        <w:t>Query</w:t>
-      </w:r>
-      <w:proofErr w:type="spellEnd"/>
-      <w:r>
-        <w:rPr>
-          <w:rFonts w:ascii="Times New Roman" w:hAnsi="Times New Roman" w:cs="Times New Roman"/>
-          <w:sz w:val="24"/>
-          <w:szCs w:val="24"/>
-        </w:rPr>
-        <w:t>-k vannak azzal a funkcióval mi a fájl nevében szerepel és az adtabázis.</w:t>
+        <w:t xml:space="preserve">Itt a PDO Query-k vannak </w:t>
+      </w:r>
+      <w:r>
+        <w:rPr>
+          <w:rFonts w:ascii="Times New Roman" w:hAnsi="Times New Roman" w:cs="Times New Roman"/>
+          <w:sz w:val="24"/>
+          <w:szCs w:val="24"/>
+        </w:rPr>
+        <w:t xml:space="preserve">a név szerinti funkciókkal </w:t>
+      </w:r>
+      <w:r>
+        <w:rPr>
+          <w:rFonts w:ascii="Times New Roman" w:hAnsi="Times New Roman" w:cs="Times New Roman"/>
+          <w:sz w:val="24"/>
+          <w:szCs w:val="24"/>
+        </w:rPr>
+        <w:t>és az ad</w:t>
+      </w:r>
+      <w:r>
+        <w:rPr>
+          <w:rFonts w:ascii="Times New Roman" w:hAnsi="Times New Roman" w:cs="Times New Roman"/>
+          <w:sz w:val="24"/>
+          <w:szCs w:val="24"/>
+        </w:rPr>
+        <w:t>a</w:t>
+      </w:r>
+      <w:r>
+        <w:rPr>
+          <w:rFonts w:ascii="Times New Roman" w:hAnsi="Times New Roman" w:cs="Times New Roman"/>
+          <w:sz w:val="24"/>
+          <w:szCs w:val="24"/>
+        </w:rPr>
+        <w:t>tbázis</w:t>
+      </w:r>
+      <w:r>
+        <w:rPr>
+          <w:rFonts w:ascii="Times New Roman" w:hAnsi="Times New Roman" w:cs="Times New Roman"/>
+          <w:sz w:val="24"/>
+          <w:szCs w:val="24"/>
+        </w:rPr>
+        <w:t xml:space="preserve"> egy .sql fájlba kiexportálva.</w:t>
+      </w:r>
+      <w:r>
+        <w:rPr>
+          <w:rFonts w:ascii="Times New Roman" w:hAnsi="Times New Roman" w:cs="Times New Roman"/>
+          <w:sz w:val="24"/>
+          <w:szCs w:val="24"/>
+        </w:rPr>
+        <w:t>.</w:t>
       </w:r>
     </w:p>
     <w:p>
@@ -1089,9 +995,8 @@
           <w:sz w:val="24"/>
           <w:szCs w:val="24"/>
         </w:rPr>
-        <w:t xml:space="preserve">A játék mappa elrendezése elég </w:t>
-      </w:r>
-      <w:proofErr w:type="gramStart"/>
+        <w:t xml:space="preserve">A játék mappaelrendezése elég </w:t>
+      </w:r>
       <w:r>
         <w:rPr>
           <w:rFonts w:ascii="Times New Roman" w:hAnsi="Times New Roman" w:cs="Times New Roman"/>
@@ -1100,7 +1005,6 @@
         </w:rPr>
         <w:t>egyszerű</w:t>
       </w:r>
-      <w:proofErr w:type="gramEnd"/>
       <w:r>
         <w:rPr>
           <w:rFonts w:ascii="Times New Roman" w:hAnsi="Times New Roman" w:cs="Times New Roman"/>
@@ -1137,7 +1041,87 @@
         <mc:AlternateContent>
           <mc:Choice Requires="wps">
             <w:drawing>
-              <wp:anchor distT="0" distB="0" distL="114300" distR="114300" simplePos="0" relativeHeight="251661312" behindDoc="0" locked="0" layoutInCell="1" allowOverlap="1">
+              <wp:anchor distT="0" distB="0" distL="114300" distR="114300" simplePos="0" relativeHeight="251659264" behindDoc="0" locked="0" layoutInCell="1" allowOverlap="1" wp14:anchorId="710905E9" wp14:editId="6C5A0728">
+                <wp:simplePos x="0" y="0"/>
+                <wp:positionH relativeFrom="margin">
+                  <wp:posOffset>986155</wp:posOffset>
+                </wp:positionH>
+                <wp:positionV relativeFrom="paragraph">
+                  <wp:posOffset>437515</wp:posOffset>
+                </wp:positionV>
+                <wp:extent cx="57150" cy="491490"/>
+                <wp:effectExtent l="19050" t="38100" r="57150" b="22860"/>
+                <wp:wrapNone/>
+                <wp:docPr id="7" name="Egyenes összekötő nyíllal 7"/>
+                <wp:cNvGraphicFramePr/>
+                <a:graphic xmlns:a="http://schemas.openxmlformats.org/drawingml/2006/main">
+                  <a:graphicData uri="http://schemas.microsoft.com/office/word/2010/wordprocessingShape">
+                    <wps:wsp>
+                      <wps:cNvCnPr/>
+                      <wps:spPr>
+                        <a:xfrm flipV="1">
+                          <a:off x="0" y="0"/>
+                          <a:ext cx="57150" cy="491490"/>
+                        </a:xfrm>
+                        <a:prstGeom prst="straightConnector1">
+                          <a:avLst/>
+                        </a:prstGeom>
+                        <a:ln>
+                          <a:tailEnd type="triangle"/>
+                        </a:ln>
+                      </wps:spPr>
+                      <wps:style>
+                        <a:lnRef idx="3">
+                          <a:schemeClr val="accent2"/>
+                        </a:lnRef>
+                        <a:fillRef idx="0">
+                          <a:schemeClr val="accent2"/>
+                        </a:fillRef>
+                        <a:effectRef idx="2">
+                          <a:schemeClr val="accent2"/>
+                        </a:effectRef>
+                        <a:fontRef idx="minor">
+                          <a:schemeClr val="tx1"/>
+                        </a:fontRef>
+                      </wps:style>
+                      <wps:bodyPr/>
+                    </wps:wsp>
+                  </a:graphicData>
+                </a:graphic>
+                <wp14:sizeRelH relativeFrom="margin">
+                  <wp14:pctWidth>0</wp14:pctWidth>
+                </wp14:sizeRelH>
+                <wp14:sizeRelV relativeFrom="margin">
+                  <wp14:pctHeight>0</wp14:pctHeight>
+                </wp14:sizeRelV>
+              </wp:anchor>
+            </w:drawing>
+          </mc:Choice>
+          <mc:Fallback>
+            <w:pict>
+              <v:shapetype w14:anchorId="3FC46A86" id="_x0000_t32" coordsize="21600,21600" o:spt="32" o:oned="t" path="m,l21600,21600e" filled="f">
+                <v:path arrowok="t" fillok="f" o:connecttype="none"/>
+                <o:lock v:ext="edit" shapetype="t"/>
+              </v:shapetype>
+              <v:shape id="Egyenes összekötő nyíllal 7" o:spid="_x0000_s1026" type="#_x0000_t32" style="position:absolute;margin-left:77.65pt;margin-top:34.45pt;width:4.5pt;height:38.7pt;flip:y;z-index:251659264;visibility:visible;mso-wrap-style:square;mso-width-percent:0;mso-height-percent:0;mso-wrap-distance-left:9pt;mso-wrap-distance-top:0;mso-wrap-distance-right:9pt;mso-wrap-distance-bottom:0;mso-position-horizontal:absolute;mso-position-horizontal-relative:margin;mso-position-vertical:absolute;mso-position-vertical-relative:text;mso-width-percent:0;mso-height-percent:0;mso-width-relative:margin;mso-height-relative:margin" o:gfxdata="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" strokecolor="#ed7d31 [3205]" strokeweight="1.5pt">
+                <v:stroke endarrow="block" joinstyle="miter"/>
+                <w10:wrap anchorx="margin"/>
+              </v:shape>
+            </w:pict>
+          </mc:Fallback>
+        </mc:AlternateContent>
+      </w:r>
+      <w:r>
+        <w:rPr>
+          <w:rFonts w:ascii="Times New Roman" w:hAnsi="Times New Roman" w:cs="Times New Roman"/>
+          <w:noProof/>
+          <w:sz w:val="24"/>
+          <w:szCs w:val="24"/>
+        </w:rPr>
+        <mc:AlternateContent>
+          <mc:Choice Requires="wps">
+            <w:drawing>
+              <wp:anchor distT="0" distB="0" distL="114300" distR="114300" simplePos="0" relativeHeight="251661312" behindDoc="0" locked="0" layoutInCell="1" allowOverlap="1" wp14:anchorId="3AEEB743" wp14:editId="72F96A6A">
                 <wp:simplePos x="0" y="0"/>
                 <wp:positionH relativeFrom="column">
                   <wp:posOffset>1587373</wp:posOffset>
@@ -1220,7 +1204,7 @@
         <mc:AlternateContent>
           <mc:Choice Requires="wps">
             <w:drawing>
-              <wp:anchor distT="0" distB="0" distL="114300" distR="114300" simplePos="0" relativeHeight="251660288" behindDoc="0" locked="0" layoutInCell="1" allowOverlap="1">
+              <wp:anchor distT="0" distB="0" distL="114300" distR="114300" simplePos="0" relativeHeight="251660288" behindDoc="0" locked="0" layoutInCell="1" allowOverlap="1" wp14:anchorId="657465FB" wp14:editId="7731D033">
                 <wp:simplePos x="0" y="0"/>
                 <wp:positionH relativeFrom="column">
                   <wp:posOffset>1572743</wp:posOffset>
@@ -1280,7 +1264,19 @@
           </mc:Choice>
           <mc:Fallback>
             <w:pict>
-              <v:shape w14:anchorId="09D279E7" id="Összekötő: görbe 9" o:spid="_x0000_s1026" type="#_x0000_t38" style="position:absolute;margin-left:123.85pt;margin-top:42.85pt;width:276.5pt;height:56.45pt;flip:x y;z-index:251660288;visibility:visible;mso-wrap-style:square;mso-width-percent:0;mso-height-percent:0;mso-wrap-distance-left:9pt;mso-wrap-distance-top:0;mso-wrap-distance-right:9pt;mso-wrap-distance-bottom:0;mso-position-horizontal:absolute;mso-position-horizontal-relative:text;mso-position-vertical:absolute;mso-position-vertical-relative:text;mso-width-percent:0;mso-height-percent:0;mso-width-relative:margin;mso-height-relative:margin" o:gfxdata="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" adj="-1646" strokecolor="#ed7d31 [3205]" strokeweight="1.5pt">
+              <v:shapetype w14:anchorId="2CE8CFF5" id="_x0000_t38" coordsize="21600,21600" o:spt="38" o:oned="t" path="m,c@0,0@1,5400@1,10800@1,16200@2,21600,21600,21600e" filled="f">
+                <v:formulas>
+                  <v:f eqn="mid #0 0"/>
+                  <v:f eqn="val #0"/>
+                  <v:f eqn="mid #0 21600"/>
+                </v:formulas>
+                <v:path arrowok="t" fillok="f" o:connecttype="none"/>
+                <v:handles>
+                  <v:h position="#0,center"/>
+                </v:handles>
+                <o:lock v:ext="edit" shapetype="t"/>
+              </v:shapetype>
+              <v:shape id="Összekötő: görbe 9" o:spid="_x0000_s1026" type="#_x0000_t38" style="position:absolute;margin-left:123.85pt;margin-top:42.85pt;width:276.5pt;height:56.45pt;flip:x y;z-index:251660288;visibility:visible;mso-wrap-style:square;mso-width-percent:0;mso-height-percent:0;mso-wrap-distance-left:9pt;mso-wrap-distance-top:0;mso-wrap-distance-right:9pt;mso-wrap-distance-bottom:0;mso-position-horizontal:absolute;mso-position-horizontal-relative:text;mso-position-vertical:absolute;mso-position-vertical-relative:text;mso-width-percent:0;mso-height-percent:0;mso-width-relative:margin;mso-height-relative:margin" o:gfxdata="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" adj="-1646" strokecolor="#ed7d31 [3205]" strokeweight="1.5pt">
                 <v:stroke endarrow="block" joinstyle="miter"/>
               </v:shape>
             </w:pict>
@@ -1290,100 +1286,20 @@
       <w:r>
         <w:rPr>
           <w:rFonts w:ascii="Times New Roman" w:hAnsi="Times New Roman" w:cs="Times New Roman"/>
+          <w:sz w:val="24"/>
+          <w:szCs w:val="24"/>
+        </w:rPr>
+        <w:t xml:space="preserve">                </w:t>
+      </w:r>
+      <w:r>
+        <w:rPr>
+          <w:rFonts w:ascii="Times New Roman" w:hAnsi="Times New Roman" w:cs="Times New Roman"/>
           <w:noProof/>
           <w:sz w:val="24"/>
           <w:szCs w:val="24"/>
         </w:rPr>
-        <mc:AlternateContent>
-          <mc:Choice Requires="wps">
-            <w:drawing>
-              <wp:anchor distT="0" distB="0" distL="114300" distR="114300" simplePos="0" relativeHeight="251659264" behindDoc="0" locked="0" layoutInCell="1" allowOverlap="1">
-                <wp:simplePos x="0" y="0"/>
-                <wp:positionH relativeFrom="margin">
-                  <wp:posOffset>986893</wp:posOffset>
-                </wp:positionH>
-                <wp:positionV relativeFrom="paragraph">
-                  <wp:posOffset>405308</wp:posOffset>
-                </wp:positionV>
-                <wp:extent cx="45719" cy="548640"/>
-                <wp:effectExtent l="38100" t="38100" r="50165" b="22860"/>
-                <wp:wrapNone/>
-                <wp:docPr id="7" name="Egyenes összekötő nyíllal 7"/>
-                <wp:cNvGraphicFramePr/>
-                <a:graphic xmlns:a="http://schemas.openxmlformats.org/drawingml/2006/main">
-                  <a:graphicData uri="http://schemas.microsoft.com/office/word/2010/wordprocessingShape">
-                    <wps:wsp>
-                      <wps:cNvCnPr/>
-                      <wps:spPr>
-                        <a:xfrm flipV="1">
-                          <a:off x="0" y="0"/>
-                          <a:ext cx="45719" cy="548640"/>
-                        </a:xfrm>
-                        <a:prstGeom prst="straightConnector1">
-                          <a:avLst/>
-                        </a:prstGeom>
-                        <a:ln>
-                          <a:tailEnd type="triangle"/>
-                        </a:ln>
-                      </wps:spPr>
-                      <wps:style>
-                        <a:lnRef idx="3">
-                          <a:schemeClr val="accent2"/>
-                        </a:lnRef>
-                        <a:fillRef idx="0">
-                          <a:schemeClr val="accent2"/>
-                        </a:fillRef>
-                        <a:effectRef idx="2">
-                          <a:schemeClr val="accent2"/>
-                        </a:effectRef>
-                        <a:fontRef idx="minor">
-                          <a:schemeClr val="tx1"/>
-                        </a:fontRef>
-                      </wps:style>
-                      <wps:bodyPr/>
-                    </wps:wsp>
-                  </a:graphicData>
-                </a:graphic>
-                <wp14:sizeRelH relativeFrom="margin">
-                  <wp14:pctWidth>0</wp14:pctWidth>
-                </wp14:sizeRelH>
-                <wp14:sizeRelV relativeFrom="margin">
-                  <wp14:pctHeight>0</wp14:pctHeight>
-                </wp14:sizeRelV>
-              </wp:anchor>
-            </w:drawing>
-          </mc:Choice>
-          <mc:Fallback>
-            <w:pict>
-              <v:shapetype w14:anchorId="75BC3514" id="_x0000_t32" coordsize="21600,21600" o:spt="32" o:oned="t" path="m,l21600,21600e" filled="f">
-                <v:path arrowok="t" fillok="f" o:connecttype="none"/>
-                <o:lock v:ext="edit" shapetype="t"/>
-              </v:shapetype>
-              <v:shape id="Egyenes összekötő nyíllal 7" o:spid="_x0000_s1026" type="#_x0000_t32" style="position:absolute;margin-left:77.7pt;margin-top:31.9pt;width:3.6pt;height:43.2pt;flip:y;z-index:251659264;visibility:visible;mso-wrap-style:square;mso-width-percent:0;mso-height-percent:0;mso-wrap-distance-left:9pt;mso-wrap-distance-top:0;mso-wrap-distance-right:9pt;mso-wrap-distance-bottom:0;mso-position-horizontal:absolute;mso-position-horizontal-relative:margin;mso-position-vertical:absolute;mso-position-vertical-relative:text;mso-width-percent:0;mso-height-percent:0;mso-width-relative:margin;mso-height-relative:margin" o:gfxdata="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" strokecolor="#ed7d31 [3205]" strokeweight="1.5pt">
-                <v:stroke endarrow="block" joinstyle="miter"/>
-                <w10:wrap anchorx="margin"/>
-              </v:shape>
-            </w:pict>
-          </mc:Fallback>
-        </mc:AlternateContent>
-      </w:r>
-      <w:r>
-        <w:rPr>
-          <w:rFonts w:ascii="Times New Roman" w:hAnsi="Times New Roman" w:cs="Times New Roman"/>
-          <w:sz w:val="24"/>
-          <w:szCs w:val="24"/>
-        </w:rPr>
-        <w:t xml:space="preserve">                </w:t>
-      </w:r>
-      <w:r>
-        <w:rPr>
-          <w:rFonts w:ascii="Times New Roman" w:hAnsi="Times New Roman" w:cs="Times New Roman"/>
-          <w:noProof/>
-          <w:sz w:val="24"/>
-          <w:szCs w:val="24"/>
-        </w:rPr>
         <w:drawing>
-          <wp:inline distT="0" distB="0" distL="0" distR="0">
+          <wp:inline distT="0" distB="0" distL="0" distR="0" wp14:anchorId="3B4E0EA2" wp14:editId="3C942AC8">
             <wp:extent cx="3820058" cy="781159"/>
             <wp:effectExtent l="0" t="0" r="9525" b="0"/>
             <wp:docPr id="5" name="Kép 5"/>
@@ -1427,6 +1343,14 @@
     </w:p>
     <w:p>
       <w:pPr>
+        <w:pStyle w:val="Listaszerbekezds"/>
+        <w:numPr>
+          <w:ilvl w:val="0"/>
+          <w:numId w:val="3"/>
+        </w:numPr>
+        <w:spacing w:before="120"/>
+        <w:ind w:left="714" w:hanging="357"/>
+        <w:contextualSpacing w:val="0"/>
         <w:jc w:val="both"/>
         <w:rPr>
           <w:rFonts w:ascii="Times New Roman" w:hAnsi="Times New Roman" w:cs="Times New Roman"/>
@@ -1453,38 +1377,60 @@
     </w:p>
     <w:p>
       <w:pPr>
-        <w:jc w:val="both"/>
-        <w:rPr>
-          <w:rFonts w:ascii="Times New Roman" w:hAnsi="Times New Roman" w:cs="Times New Roman"/>
-          <w:sz w:val="24"/>
-          <w:szCs w:val="24"/>
-        </w:rPr>
-      </w:pPr>
-      <w:r>
-        <w:rPr>
-          <w:rFonts w:ascii="Times New Roman" w:hAnsi="Times New Roman" w:cs="Times New Roman"/>
-          <w:sz w:val="24"/>
-          <w:szCs w:val="24"/>
-        </w:rPr>
-        <w:t xml:space="preserve">Minden </w:t>
-      </w:r>
-      <w:proofErr w:type="gramStart"/>
-      <w:r>
-        <w:rPr>
-          <w:rFonts w:ascii="Times New Roman" w:hAnsi="Times New Roman" w:cs="Times New Roman"/>
-          <w:sz w:val="24"/>
-          <w:szCs w:val="24"/>
-        </w:rPr>
-        <w:t>jelenet</w:t>
-      </w:r>
-      <w:proofErr w:type="gramEnd"/>
-      <w:r>
-        <w:rPr>
-          <w:rFonts w:ascii="Times New Roman" w:hAnsi="Times New Roman" w:cs="Times New Roman"/>
-          <w:sz w:val="24"/>
-          <w:szCs w:val="24"/>
-        </w:rPr>
-        <w:t xml:space="preserve"> amelyet tartalmaz a játék, és az ezekhez tartozó generál világítások</w:t>
+        <w:pStyle w:val="Listaszerbekezds"/>
+        <w:numPr>
+          <w:ilvl w:val="0"/>
+          <w:numId w:val="3"/>
+        </w:numPr>
+        <w:spacing w:before="120"/>
+        <w:ind w:left="714" w:hanging="357"/>
+        <w:contextualSpacing w:val="0"/>
+        <w:jc w:val="both"/>
+        <w:rPr>
+          <w:rFonts w:ascii="Times New Roman" w:hAnsi="Times New Roman" w:cs="Times New Roman"/>
+          <w:sz w:val="24"/>
+          <w:szCs w:val="24"/>
+        </w:rPr>
+      </w:pPr>
+      <w:r>
+        <w:rPr>
+          <w:rFonts w:ascii="Times New Roman" w:hAnsi="Times New Roman" w:cs="Times New Roman"/>
+          <w:sz w:val="24"/>
+          <w:szCs w:val="24"/>
+        </w:rPr>
+        <w:t>Minden jelenet</w:t>
+      </w:r>
+      <w:r>
+        <w:rPr>
+          <w:rFonts w:ascii="Times New Roman" w:hAnsi="Times New Roman" w:cs="Times New Roman"/>
+          <w:sz w:val="24"/>
+          <w:szCs w:val="24"/>
+        </w:rPr>
+        <w:t>,</w:t>
+      </w:r>
+      <w:r>
+        <w:rPr>
+          <w:rFonts w:ascii="Times New Roman" w:hAnsi="Times New Roman" w:cs="Times New Roman"/>
+          <w:sz w:val="24"/>
+          <w:szCs w:val="24"/>
+        </w:rPr>
+        <w:t xml:space="preserve"> amelyet </w:t>
+      </w:r>
+      <w:r>
+        <w:rPr>
+          <w:rFonts w:ascii="Times New Roman" w:hAnsi="Times New Roman" w:cs="Times New Roman"/>
+          <w:sz w:val="24"/>
+          <w:szCs w:val="24"/>
+        </w:rPr>
+        <w:t>a játék tartalmaz</w:t>
+      </w:r>
+      <w:r>
+        <w:rPr>
+          <w:rFonts w:ascii="Times New Roman" w:hAnsi="Times New Roman" w:cs="Times New Roman"/>
+          <w:sz w:val="24"/>
+          <w:szCs w:val="24"/>
+        </w:rPr>
+        <w:t>, és az ezekhez tartozó generál világítások</w:t>
       </w:r>
       <w:r>
         <w:rPr>
@@ -1497,6 +1443,14 @@
     </w:p>
     <w:p>
       <w:pPr>
+        <w:pStyle w:val="Listaszerbekezds"/>
+        <w:numPr>
+          <w:ilvl w:val="0"/>
+          <w:numId w:val="3"/>
+        </w:numPr>
+        <w:spacing w:before="120"/>
+        <w:ind w:left="714" w:hanging="357"/>
+        <w:contextualSpacing w:val="0"/>
         <w:jc w:val="both"/>
         <w:rPr>
           <w:rFonts w:ascii="Times New Roman" w:hAnsi="Times New Roman" w:cs="Times New Roman"/>
@@ -1519,6 +1473,23 @@
           <w:szCs w:val="24"/>
         </w:rPr>
         <w:t>.</w:t>
+      </w:r>
+    </w:p>
+    <w:p>
+      <w:pPr>
+        <w:rPr>
+          <w:rFonts w:ascii="Times New Roman" w:hAnsi="Times New Roman" w:cs="Times New Roman"/>
+          <w:sz w:val="24"/>
+          <w:szCs w:val="24"/>
+        </w:rPr>
+      </w:pPr>
+      <w:r>
+        <w:rPr>
+          <w:rFonts w:ascii="Times New Roman" w:hAnsi="Times New Roman" w:cs="Times New Roman"/>
+          <w:sz w:val="24"/>
+          <w:szCs w:val="24"/>
+        </w:rPr>
+        <w:br w:type="page"/>
       </w:r>
     </w:p>
     <w:p>
@@ -1530,102 +1501,14 @@
           <w:szCs w:val="36"/>
         </w:rPr>
       </w:pPr>
-    </w:p>
-    <w:p>
-      <w:pPr>
-        <w:jc w:val="both"/>
+      <w:r>
         <w:rPr>
           <w:rFonts w:ascii="Times New Roman" w:hAnsi="Times New Roman" w:cs="Times New Roman"/>
           <w:sz w:val="36"/>
           <w:szCs w:val="36"/>
         </w:rPr>
-      </w:pPr>
-    </w:p>
-    <w:p>
-      <w:pPr>
-        <w:jc w:val="both"/>
-        <w:rPr>
-          <w:rFonts w:ascii="Times New Roman" w:hAnsi="Times New Roman" w:cs="Times New Roman"/>
-          <w:sz w:val="36"/>
-          <w:szCs w:val="36"/>
-        </w:rPr>
-      </w:pPr>
-    </w:p>
-    <w:p>
-      <w:pPr>
-        <w:jc w:val="both"/>
-        <w:rPr>
-          <w:rFonts w:ascii="Times New Roman" w:hAnsi="Times New Roman" w:cs="Times New Roman"/>
-          <w:sz w:val="36"/>
-          <w:szCs w:val="36"/>
-        </w:rPr>
-      </w:pPr>
-    </w:p>
-    <w:p>
-      <w:pPr>
-        <w:jc w:val="both"/>
-        <w:rPr>
-          <w:rFonts w:ascii="Times New Roman" w:hAnsi="Times New Roman" w:cs="Times New Roman"/>
-          <w:sz w:val="36"/>
-          <w:szCs w:val="36"/>
-        </w:rPr>
-      </w:pPr>
-    </w:p>
-    <w:p>
-      <w:pPr>
-        <w:jc w:val="both"/>
-        <w:rPr>
-          <w:rFonts w:ascii="Times New Roman" w:hAnsi="Times New Roman" w:cs="Times New Roman"/>
-          <w:sz w:val="36"/>
-          <w:szCs w:val="36"/>
-        </w:rPr>
-      </w:pPr>
-    </w:p>
-    <w:p>
-      <w:pPr>
-        <w:jc w:val="both"/>
-        <w:rPr>
-          <w:rFonts w:ascii="Times New Roman" w:hAnsi="Times New Roman" w:cs="Times New Roman"/>
-          <w:sz w:val="36"/>
-          <w:szCs w:val="36"/>
-        </w:rPr>
-      </w:pPr>
-    </w:p>
-    <w:p>
-      <w:pPr>
-        <w:jc w:val="both"/>
-        <w:rPr>
-          <w:rFonts w:ascii="Times New Roman" w:hAnsi="Times New Roman" w:cs="Times New Roman"/>
-          <w:sz w:val="36"/>
-          <w:szCs w:val="36"/>
-        </w:rPr>
-      </w:pPr>
-      <w:r>
-        <w:rPr>
-          <w:rFonts w:ascii="Times New Roman" w:hAnsi="Times New Roman" w:cs="Times New Roman"/>
-          <w:sz w:val="36"/>
-          <w:szCs w:val="36"/>
-        </w:rPr>
         <w:lastRenderedPageBreak/>
-        <w:t xml:space="preserve">Modellek, </w:t>
-      </w:r>
-      <w:proofErr w:type="spellStart"/>
-      <w:r>
-        <w:rPr>
-          <w:rFonts w:ascii="Times New Roman" w:hAnsi="Times New Roman" w:cs="Times New Roman"/>
-          <w:sz w:val="36"/>
-          <w:szCs w:val="36"/>
-        </w:rPr>
-        <w:t>material</w:t>
-      </w:r>
-      <w:proofErr w:type="spellEnd"/>
-      <w:r>
-        <w:rPr>
-          <w:rFonts w:ascii="Times New Roman" w:hAnsi="Times New Roman" w:cs="Times New Roman"/>
-          <w:sz w:val="36"/>
-          <w:szCs w:val="36"/>
-        </w:rPr>
-        <w:t>-ok</w:t>
+        <w:t>Modellek, material-ok</w:t>
       </w:r>
     </w:p>
     <w:p>
@@ -1662,80 +1545,61 @@
           <w:sz w:val="24"/>
           <w:szCs w:val="24"/>
         </w:rPr>
-        <w:t xml:space="preserve"> -</w:t>
-      </w:r>
-      <w:proofErr w:type="spellStart"/>
-      <w:r>
-        <w:rPr>
-          <w:rFonts w:ascii="Times New Roman" w:hAnsi="Times New Roman" w:cs="Times New Roman"/>
-          <w:sz w:val="24"/>
-          <w:szCs w:val="24"/>
-        </w:rPr>
-        <w:t>ról</w:t>
-      </w:r>
-      <w:proofErr w:type="spellEnd"/>
-      <w:r>
-        <w:rPr>
-          <w:rFonts w:ascii="Times New Roman" w:hAnsi="Times New Roman" w:cs="Times New Roman"/>
-          <w:sz w:val="24"/>
-          <w:szCs w:val="24"/>
-        </w:rPr>
-        <w:t>)</w:t>
-      </w:r>
-    </w:p>
-    <w:p>
-      <w:pPr>
-        <w:jc w:val="both"/>
-        <w:rPr>
-          <w:rFonts w:ascii="Times New Roman" w:hAnsi="Times New Roman" w:cs="Times New Roman"/>
-          <w:sz w:val="24"/>
-          <w:szCs w:val="24"/>
-        </w:rPr>
-      </w:pPr>
-      <w:r>
-        <w:rPr>
-          <w:rFonts w:ascii="Times New Roman" w:hAnsi="Times New Roman" w:cs="Times New Roman"/>
-          <w:sz w:val="24"/>
-          <w:szCs w:val="24"/>
-        </w:rPr>
-        <w:t xml:space="preserve">modelleket és </w:t>
-      </w:r>
-      <w:proofErr w:type="spellStart"/>
-      <w:r>
-        <w:rPr>
-          <w:rFonts w:ascii="Times New Roman" w:hAnsi="Times New Roman" w:cs="Times New Roman"/>
-          <w:sz w:val="24"/>
-          <w:szCs w:val="24"/>
-        </w:rPr>
-        <w:t>materialokat</w:t>
-      </w:r>
-      <w:proofErr w:type="spellEnd"/>
-      <w:r>
-        <w:rPr>
-          <w:rFonts w:ascii="Times New Roman" w:hAnsi="Times New Roman" w:cs="Times New Roman"/>
-          <w:sz w:val="24"/>
-          <w:szCs w:val="24"/>
-        </w:rPr>
-        <w:t xml:space="preserve"> valamint saját magunk által készítetteket is.</w:t>
-      </w:r>
-    </w:p>
-    <w:p>
-      <w:pPr>
-        <w:jc w:val="both"/>
-        <w:rPr>
-          <w:rFonts w:ascii="Times New Roman" w:hAnsi="Times New Roman" w:cs="Times New Roman"/>
-          <w:sz w:val="24"/>
-          <w:szCs w:val="24"/>
-        </w:rPr>
-      </w:pPr>
-      <w:r>
-        <w:rPr>
-          <w:rFonts w:ascii="Times New Roman" w:hAnsi="Times New Roman" w:cs="Times New Roman"/>
+        <w:t xml:space="preserve"> -ról)</w:t>
+      </w:r>
+    </w:p>
+    <w:p>
+      <w:pPr>
+        <w:jc w:val="both"/>
+        <w:rPr>
+          <w:rFonts w:ascii="Times New Roman" w:hAnsi="Times New Roman" w:cs="Times New Roman"/>
+          <w:sz w:val="24"/>
+          <w:szCs w:val="24"/>
+        </w:rPr>
+      </w:pPr>
+      <w:r>
+        <w:rPr>
+          <w:rFonts w:ascii="Times New Roman" w:hAnsi="Times New Roman" w:cs="Times New Roman"/>
+          <w:sz w:val="24"/>
+          <w:szCs w:val="24"/>
+        </w:rPr>
+        <w:t>modelleket és materialokat valamint sajátkészít</w:t>
+      </w:r>
+      <w:r>
+        <w:rPr>
+          <w:rFonts w:ascii="Times New Roman" w:hAnsi="Times New Roman" w:cs="Times New Roman"/>
+          <w:sz w:val="24"/>
+          <w:szCs w:val="24"/>
+        </w:rPr>
+        <w:t>ésűeket</w:t>
+      </w:r>
+      <w:r>
+        <w:rPr>
+          <w:rFonts w:ascii="Times New Roman" w:hAnsi="Times New Roman" w:cs="Times New Roman"/>
+          <w:sz w:val="24"/>
+          <w:szCs w:val="24"/>
+        </w:rPr>
+        <w:t xml:space="preserve"> is.</w:t>
+      </w:r>
+    </w:p>
+    <w:p>
+      <w:pPr>
+        <w:jc w:val="both"/>
+        <w:rPr>
+          <w:rFonts w:ascii="Times New Roman" w:hAnsi="Times New Roman" w:cs="Times New Roman"/>
+          <w:sz w:val="24"/>
+          <w:szCs w:val="24"/>
+        </w:rPr>
+      </w:pPr>
+      <w:r>
+        <w:rPr>
+          <w:rFonts w:ascii="Times New Roman" w:hAnsi="Times New Roman" w:cs="Times New Roman"/>
+          <w:noProof/>
           <w:sz w:val="24"/>
           <w:szCs w:val="24"/>
         </w:rPr>
         <w:drawing>
-          <wp:inline distT="0" distB="0" distL="0" distR="0" wp14:anchorId="4927E87B" wp14:editId="3CD2EE3B">
+          <wp:inline distT="0" distB="0" distL="0" distR="0" wp14:anchorId="1B3A018A" wp14:editId="1B59DE88">
             <wp:extent cx="5759724" cy="2816352"/>
             <wp:effectExtent l="0" t="0" r="0" b="3175"/>
             <wp:docPr id="1" name="Kép 1"/>
@@ -1801,11 +1665,12 @@
       <w:r>
         <w:rPr>
           <w:rFonts w:ascii="Times New Roman" w:hAnsi="Times New Roman" w:cs="Times New Roman"/>
+          <w:noProof/>
           <w:sz w:val="24"/>
           <w:szCs w:val="24"/>
         </w:rPr>
         <w:drawing>
-          <wp:inline distT="0" distB="0" distL="0" distR="0" wp14:anchorId="510ECC8B" wp14:editId="6194D3FF">
+          <wp:inline distT="0" distB="0" distL="0" distR="0" wp14:anchorId="61BAC140" wp14:editId="549496C8">
             <wp:extent cx="5760720" cy="3081020"/>
             <wp:effectExtent l="0" t="0" r="0" b="5080"/>
             <wp:docPr id="11" name="Kép 11"/>
@@ -1856,7 +1721,32 @@
           <w:sz w:val="24"/>
           <w:szCs w:val="24"/>
         </w:rPr>
-        <w:t>Saját magam által készített</w:t>
+        <w:t>Sajátkészít</w:t>
+      </w:r>
+      <w:r>
+        <w:rPr>
+          <w:rFonts w:ascii="Times New Roman" w:hAnsi="Times New Roman" w:cs="Times New Roman"/>
+          <w:sz w:val="24"/>
+          <w:szCs w:val="24"/>
+        </w:rPr>
+        <w:t>ésű</w:t>
+      </w:r>
+    </w:p>
+    <w:p>
+      <w:pPr>
+        <w:rPr>
+          <w:rFonts w:ascii="Times New Roman" w:hAnsi="Times New Roman" w:cs="Times New Roman"/>
+          <w:sz w:val="24"/>
+          <w:szCs w:val="24"/>
+        </w:rPr>
+      </w:pPr>
+      <w:r>
+        <w:rPr>
+          <w:rFonts w:ascii="Times New Roman" w:hAnsi="Times New Roman" w:cs="Times New Roman"/>
+          <w:sz w:val="24"/>
+          <w:szCs w:val="24"/>
+        </w:rPr>
+        <w:br w:type="page"/>
       </w:r>
     </w:p>
     <w:p>
@@ -1868,42 +1758,12 @@
           <w:szCs w:val="36"/>
         </w:rPr>
       </w:pPr>
-    </w:p>
-    <w:p>
-      <w:pPr>
-        <w:jc w:val="both"/>
+      <w:r>
         <w:rPr>
           <w:rFonts w:ascii="Times New Roman" w:hAnsi="Times New Roman" w:cs="Times New Roman"/>
           <w:sz w:val="36"/>
           <w:szCs w:val="36"/>
         </w:rPr>
-      </w:pPr>
-    </w:p>
-    <w:p>
-      <w:pPr>
-        <w:jc w:val="both"/>
-        <w:rPr>
-          <w:rFonts w:ascii="Times New Roman" w:hAnsi="Times New Roman" w:cs="Times New Roman"/>
-          <w:sz w:val="36"/>
-          <w:szCs w:val="36"/>
-        </w:rPr>
-      </w:pPr>
-    </w:p>
-    <w:p>
-      <w:pPr>
-        <w:jc w:val="both"/>
-        <w:rPr>
-          <w:rFonts w:ascii="Times New Roman" w:hAnsi="Times New Roman" w:cs="Times New Roman"/>
-          <w:sz w:val="36"/>
-          <w:szCs w:val="36"/>
-        </w:rPr>
-      </w:pPr>
-      <w:r>
-        <w:rPr>
-          <w:rFonts w:ascii="Times New Roman" w:hAnsi="Times New Roman" w:cs="Times New Roman"/>
-          <w:sz w:val="36"/>
-          <w:szCs w:val="36"/>
-        </w:rPr>
         <w:lastRenderedPageBreak/>
         <w:t>Scriptek</w:t>
       </w:r>
@@ -1923,44 +1783,27 @@
           <w:sz w:val="24"/>
           <w:szCs w:val="24"/>
         </w:rPr>
-        <w:t xml:space="preserve">A scriptek C# nyelven a Visual </w:t>
-      </w:r>
-      <w:proofErr w:type="spellStart"/>
-      <w:r>
-        <w:rPr>
-          <w:rFonts w:ascii="Times New Roman" w:hAnsi="Times New Roman" w:cs="Times New Roman"/>
-          <w:sz w:val="24"/>
-          <w:szCs w:val="24"/>
-        </w:rPr>
-        <w:t>Studio</w:t>
-      </w:r>
-      <w:proofErr w:type="spellEnd"/>
-      <w:r>
-        <w:rPr>
-          <w:rFonts w:ascii="Times New Roman" w:hAnsi="Times New Roman" w:cs="Times New Roman"/>
-          <w:sz w:val="24"/>
-          <w:szCs w:val="24"/>
-        </w:rPr>
-        <w:t xml:space="preserve"> 2022-es verziójában készültek. Részben iskolában összeszedett ismeretek felhasználásával, részben saját szorgalomból összeszedett tudással.</w:t>
-      </w:r>
-    </w:p>
-    <w:p>
-      <w:pPr>
-        <w:jc w:val="both"/>
-        <w:rPr>
-          <w:rFonts w:ascii="Times New Roman" w:hAnsi="Times New Roman" w:cs="Times New Roman"/>
-          <w:sz w:val="24"/>
-          <w:szCs w:val="24"/>
-        </w:rPr>
-      </w:pPr>
-      <w:r>
-        <w:rPr>
-          <w:rFonts w:ascii="Times New Roman" w:hAnsi="Times New Roman" w:cs="Times New Roman"/>
+        <w:t>A scriptek C# nyelven a Visual Studio 2022-es verziójában készültek. Részben iskolában összeszedett ismeretek felhasználásával, részben saját szorgalomból összeszedett tudással.</w:t>
+      </w:r>
+    </w:p>
+    <w:p>
+      <w:pPr>
+        <w:jc w:val="both"/>
+        <w:rPr>
+          <w:rFonts w:ascii="Times New Roman" w:hAnsi="Times New Roman" w:cs="Times New Roman"/>
+          <w:sz w:val="24"/>
+          <w:szCs w:val="24"/>
+        </w:rPr>
+      </w:pPr>
+      <w:r>
+        <w:rPr>
+          <w:rFonts w:ascii="Times New Roman" w:hAnsi="Times New Roman" w:cs="Times New Roman"/>
+          <w:noProof/>
           <w:sz w:val="24"/>
           <w:szCs w:val="24"/>
         </w:rPr>
         <w:drawing>
-          <wp:inline distT="0" distB="0" distL="0" distR="0" wp14:anchorId="561CA314" wp14:editId="1FEA0A36">
+          <wp:inline distT="0" distB="0" distL="0" distR="0" wp14:anchorId="63694B06" wp14:editId="59701340">
             <wp:extent cx="5760720" cy="727710"/>
             <wp:effectExtent l="0" t="0" r="0" b="0"/>
             <wp:docPr id="12" name="Kép 12"/>
@@ -2011,20 +1854,16 @@
           <w:sz w:val="24"/>
           <w:szCs w:val="24"/>
         </w:rPr>
-        <w:t>Majdnem minden funkcióhoz saját egyedi script tartozik melynek neve utal a funkcióra az egyszerű, és átláthatóság érdekében.</w:t>
-      </w:r>
-    </w:p>
-    <w:p>
-      <w:pPr>
-        <w:jc w:val="both"/>
-        <w:rPr>
-          <w:rFonts w:ascii="Times New Roman" w:hAnsi="Times New Roman" w:cs="Times New Roman"/>
-          <w:sz w:val="24"/>
-          <w:szCs w:val="24"/>
-        </w:rPr>
-      </w:pPr>
-      <w:bookmarkStart w:id="0" w:name="_GoBack"/>
-      <w:bookmarkEnd w:id="0"/>
+        <w:t xml:space="preserve">Majdnem minden funkcióhoz saját egyedi script tartozik melynek neve utal a funkcióra az egyszerű, és átláthatóság </w:t>
+      </w:r>
+      <w:r>
+        <w:rPr>
+          <w:rFonts w:ascii="Times New Roman" w:hAnsi="Times New Roman" w:cs="Times New Roman"/>
+          <w:sz w:val="24"/>
+          <w:szCs w:val="24"/>
+        </w:rPr>
+        <w:t>kedvéért.</w:t>
+      </w:r>
     </w:p>
     <w:sectPr>
       <w:pgSz w:w="11906" w:h="16838"/>
@@ -2037,7 +1876,7 @@
 </file>
 
 <file path=word/numbering.xml><?xml version="1.0" encoding="utf-8"?>
-<w:numbering xmlns:wpc="http://schemas.microsoft.com/office/word/2010/wordprocessingCanvas" xmlns:cx="http://schemas.microsoft.com/office/drawing/2014/chartex" xmlns:cx1="http://schemas.microsoft.com/office/drawing/2015/9/8/chartex" xmlns:cx2="http://schemas.microsoft.com/office/drawing/2015/10/21/chartex" xmlns:cx3="http://schemas.microsoft.com/office/drawing/2016/5/9/chartex" xmlns:cx4="http://schemas.microsoft.com/office/drawing/2016/5/10/chartex" xmlns:cx5="http://schemas.microsoft.com/office/drawing/2016/5/11/chartex" xmlns:cx6="http://schemas.microsoft.com/office/drawing/2016/5/12/chartex" xmlns:cx7="http://schemas.microsoft.com/office/drawing/2016/5/13/chartex" xmlns:cx8="http://schemas.microsoft.com/office/drawing/2016/5/14/chartex" xmlns:mc="http://schemas.openxmlformats.org/markup-compatibility/2006" xmlns:aink="http://schemas.microsoft.com/office/drawing/2016/ink" xmlns:am3d="http://schemas.microsoft.com/office/drawing/2017/model3d" xmlns:o="urn:schemas-microsoft-com:office:office" xmlns:r="http://schemas.openxmlformats.org/officeDocument/2006/relationships" xmlns:m="http://schemas.openxmlformats.org/officeDocument/2006/math" xmlns:v="urn:schemas-microsoft-com:vml" xmlns:wp14="http://schemas.microsoft.com/office/word/2010/wordprocessingDrawing" xmlns:wp="http://schemas.openxmlformats.org/drawingml/2006/wordprocessingDrawing" xmlns:w10="urn:schemas-microsoft-com:office:word" xmlns:w="http://schemas.openxmlformats.org/wordprocessingml/2006/main" xmlns:w14="http://schemas.microsoft.com/office/word/2010/wordml" xmlns:w15="http://schemas.microsoft.com/office/word/2012/wordml" xmlns:w16cid="http://schemas.microsoft.com/office/word/2016/wordml/cid" xmlns:w16se="http://schemas.microsoft.com/office/word/2015/wordml/symex" xmlns:wpg="http://schemas.microsoft.com/office/word/2010/wordprocessingGroup" xmlns:wpi="http://schemas.microsoft.com/office/word/2010/wordprocessingInk" xmlns:wne="http://schemas.microsoft.com/office/word/2006/wordml" xmlns:wps="http://schemas.microsoft.com/office/word/2010/wordprocessingShape" mc:Ignorable="w14 w15 w16se w16cid wp14">
+<w:numbering xmlns:wpc="http://schemas.microsoft.com/office/word/2010/wordprocessingCanvas" xmlns:cx="http://schemas.microsoft.com/office/drawing/2014/chartex" xmlns:cx1="http://schemas.microsoft.com/office/drawing/2015/9/8/chartex" xmlns:cx2="http://schemas.microsoft.com/office/drawing/2015/10/21/chartex" xmlns:cx3="http://schemas.microsoft.com/office/drawing/2016/5/9/chartex" xmlns:cx4="http://schemas.microsoft.com/office/drawing/2016/5/10/chartex" xmlns:cx5="http://schemas.microsoft.com/office/drawing/2016/5/11/chartex" xmlns:cx6="http://schemas.microsoft.com/office/drawing/2016/5/12/chartex" xmlns:cx7="http://schemas.microsoft.com/office/drawing/2016/5/13/chartex" xmlns:cx8="http://schemas.microsoft.com/office/drawing/2016/5/14/chartex" xmlns:mc="http://schemas.openxmlformats.org/markup-compatibility/2006" xmlns:aink="http://schemas.microsoft.com/office/drawing/2016/ink" xmlns:am3d="http://schemas.microsoft.com/office/drawing/2017/model3d" xmlns:o="urn:schemas-microsoft-com:office:office" xmlns:r="http://schemas.openxmlformats.org/officeDocument/2006/relationships" xmlns:m="http://schemas.openxmlformats.org/officeDocument/2006/math" xmlns:v="urn:schemas-microsoft-com:vml" xmlns:wp14="http://schemas.microsoft.com/office/word/2010/wordprocessingDrawing" xmlns:wp="http://schemas.openxmlformats.org/drawingml/2006/wordprocessingDrawing" xmlns:w10="urn:schemas-microsoft-com:office:word" xmlns:w="http://schemas.openxmlformats.org/wordprocessingml/2006/main" xmlns:w14="http://schemas.microsoft.com/office/word/2010/wordml" xmlns:w15="http://schemas.microsoft.com/office/word/2012/wordml" xmlns:w16cex="http://schemas.microsoft.com/office/word/2018/wordml/cex" xmlns:w16cid="http://schemas.microsoft.com/office/word/2016/wordml/cid" xmlns:w16="http://schemas.microsoft.com/office/word/2018/wordml" xmlns:w16sdtdh="http://schemas.microsoft.com/office/word/2020/wordml/sdtdatahash" xmlns:w16se="http://schemas.microsoft.com/office/word/2015/wordml/symex" xmlns:wpg="http://schemas.microsoft.com/office/word/2010/wordprocessingGroup" xmlns:wpi="http://schemas.microsoft.com/office/word/2010/wordprocessingInk" xmlns:wne="http://schemas.microsoft.com/office/word/2006/wordml" xmlns:wps="http://schemas.microsoft.com/office/word/2010/wordprocessingShape" mc:Ignorable="w14 w15 w16se w16cid w16 w16cex w16sdtdh wp14">
   <w:abstractNum w:abstractNumId="0" w15:restartNumberingAfterBreak="0">
     <w:nsid w:val="07C409CB"/>
     <w:multiLevelType w:val="hybridMultilevel"/>
@@ -2264,17 +2103,133 @@
       </w:rPr>
     </w:lvl>
   </w:abstractNum>
-  <w:num w:numId="1">
+  <w:abstractNum w:abstractNumId="2" w15:restartNumberingAfterBreak="0">
+    <w:nsid w:val="7EEA3441"/>
+    <w:multiLevelType w:val="hybridMultilevel"/>
+    <w:tmpl w:val="CEDC74FA"/>
+    <w:lvl w:ilvl="0" w:tplc="040E0001">
+      <w:start w:val="1"/>
+      <w:numFmt w:val="bullet"/>
+      <w:lvlText w:val=""/>
+      <w:lvlJc w:val="left"/>
+      <w:pPr>
+        <w:ind w:left="720" w:hanging="360"/>
+      </w:pPr>
+      <w:rPr>
+        <w:rFonts w:ascii="Symbol" w:hAnsi="Symbol" w:hint="default"/>
+      </w:rPr>
+    </w:lvl>
+    <w:lvl w:ilvl="1" w:tplc="040E0003" w:tentative="1">
+      <w:start w:val="1"/>
+      <w:numFmt w:val="bullet"/>
+      <w:lvlText w:val="o"/>
+      <w:lvlJc w:val="left"/>
+      <w:pPr>
+        <w:ind w:left="1440" w:hanging="360"/>
+      </w:pPr>
+      <w:rPr>
+        <w:rFonts w:ascii="Courier New" w:hAnsi="Courier New" w:cs="Courier New" w:hint="default"/>
+      </w:rPr>
+    </w:lvl>
+    <w:lvl w:ilvl="2" w:tplc="040E0005" w:tentative="1">
+      <w:start w:val="1"/>
+      <w:numFmt w:val="bullet"/>
+      <w:lvlText w:val=""/>
+      <w:lvlJc w:val="left"/>
+      <w:pPr>
+        <w:ind w:left="2160" w:hanging="360"/>
+      </w:pPr>
+      <w:rPr>
+        <w:rFonts w:ascii="Wingdings" w:hAnsi="Wingdings" w:hint="default"/>
+      </w:rPr>
+    </w:lvl>
+    <w:lvl w:ilvl="3" w:tplc="040E0001" w:tentative="1">
+      <w:start w:val="1"/>
+      <w:numFmt w:val="bullet"/>
+      <w:lvlText w:val=""/>
+      <w:lvlJc w:val="left"/>
+      <w:pPr>
+        <w:ind w:left="2880" w:hanging="360"/>
+      </w:pPr>
+      <w:rPr>
+        <w:rFonts w:ascii="Symbol" w:hAnsi="Symbol" w:hint="default"/>
+      </w:rPr>
+    </w:lvl>
+    <w:lvl w:ilvl="4" w:tplc="040E0003" w:tentative="1">
+      <w:start w:val="1"/>
+      <w:numFmt w:val="bullet"/>
+      <w:lvlText w:val="o"/>
+      <w:lvlJc w:val="left"/>
+      <w:pPr>
+        <w:ind w:left="3600" w:hanging="360"/>
+      </w:pPr>
+      <w:rPr>
+        <w:rFonts w:ascii="Courier New" w:hAnsi="Courier New" w:cs="Courier New" w:hint="default"/>
+      </w:rPr>
+    </w:lvl>
+    <w:lvl w:ilvl="5" w:tplc="040E0005" w:tentative="1">
+      <w:start w:val="1"/>
+      <w:numFmt w:val="bullet"/>
+      <w:lvlText w:val=""/>
+      <w:lvlJc w:val="left"/>
+      <w:pPr>
+        <w:ind w:left="4320" w:hanging="360"/>
+      </w:pPr>
+      <w:rPr>
+        <w:rFonts w:ascii="Wingdings" w:hAnsi="Wingdings" w:hint="default"/>
+      </w:rPr>
+    </w:lvl>
+    <w:lvl w:ilvl="6" w:tplc="040E0001" w:tentative="1">
+      <w:start w:val="1"/>
+      <w:numFmt w:val="bullet"/>
+      <w:lvlText w:val=""/>
+      <w:lvlJc w:val="left"/>
+      <w:pPr>
+        <w:ind w:left="5040" w:hanging="360"/>
+      </w:pPr>
+      <w:rPr>
+        <w:rFonts w:ascii="Symbol" w:hAnsi="Symbol" w:hint="default"/>
+      </w:rPr>
+    </w:lvl>
+    <w:lvl w:ilvl="7" w:tplc="040E0003" w:tentative="1">
+      <w:start w:val="1"/>
+      <w:numFmt w:val="bullet"/>
+      <w:lvlText w:val="o"/>
+      <w:lvlJc w:val="left"/>
+      <w:pPr>
+        <w:ind w:left="5760" w:hanging="360"/>
+      </w:pPr>
+      <w:rPr>
+        <w:rFonts w:ascii="Courier New" w:hAnsi="Courier New" w:cs="Courier New" w:hint="default"/>
+      </w:rPr>
+    </w:lvl>
+    <w:lvl w:ilvl="8" w:tplc="040E0005" w:tentative="1">
+      <w:start w:val="1"/>
+      <w:numFmt w:val="bullet"/>
+      <w:lvlText w:val=""/>
+      <w:lvlJc w:val="left"/>
+      <w:pPr>
+        <w:ind w:left="6480" w:hanging="360"/>
+      </w:pPr>
+      <w:rPr>
+        <w:rFonts w:ascii="Wingdings" w:hAnsi="Wingdings" w:hint="default"/>
+      </w:rPr>
+    </w:lvl>
+  </w:abstractNum>
+  <w:num w:numId="1" w16cid:durableId="1970359613">
     <w:abstractNumId w:val="1"/>
   </w:num>
-  <w:num w:numId="2">
+  <w:num w:numId="2" w16cid:durableId="1026491537">
     <w:abstractNumId w:val="0"/>
+  </w:num>
+  <w:num w:numId="3" w16cid:durableId="1448431227">
+    <w:abstractNumId w:val="2"/>
   </w:num>
 </w:numbering>
 </file>
 
 <file path=word/styles.xml><?xml version="1.0" encoding="utf-8"?>
-<w:styles xmlns:mc="http://schemas.openxmlformats.org/markup-compatibility/2006" xmlns:r="http://schemas.openxmlformats.org/officeDocument/2006/relationships" xmlns:w="http://schemas.openxmlformats.org/wordprocessingml/2006/main" xmlns:w14="http://schemas.microsoft.com/office/word/2010/wordml" xmlns:w15="http://schemas.microsoft.com/office/word/2012/wordml" xmlns:w16cid="http://schemas.microsoft.com/office/word/2016/wordml/cid" xmlns:w16se="http://schemas.microsoft.com/office/word/2015/wordml/symex" mc:Ignorable="w14 w15 w16se w16cid">
+<w:styles xmlns:mc="http://schemas.openxmlformats.org/markup-compatibility/2006" xmlns:r="http://schemas.openxmlformats.org/officeDocument/2006/relationships" xmlns:w="http://schemas.openxmlformats.org/wordprocessingml/2006/main" xmlns:w14="http://schemas.microsoft.com/office/word/2010/wordml" xmlns:w15="http://schemas.microsoft.com/office/word/2012/wordml" xmlns:w16cex="http://schemas.microsoft.com/office/word/2018/wordml/cex" xmlns:w16cid="http://schemas.microsoft.com/office/word/2016/wordml/cid" xmlns:w16="http://schemas.microsoft.com/office/word/2018/wordml" xmlns:w16sdtdh="http://schemas.microsoft.com/office/word/2020/wordml/sdtdatahash" xmlns:w16se="http://schemas.microsoft.com/office/word/2015/wordml/symex" mc:Ignorable="w14 w15 w16se w16cid w16 w16cex w16sdtdh">
   <w:docDefaults>
     <w:rPrDefault>
       <w:rPr>
@@ -2290,7 +2245,7 @@
       </w:pPr>
     </w:pPrDefault>
   </w:docDefaults>
-  <w:latentStyles w:defLockedState="0" w:defUIPriority="99" w:defSemiHidden="0" w:defUnhideWhenUsed="0" w:defQFormat="0" w:count="375">
+  <w:latentStyles w:defLockedState="0" w:defUIPriority="99" w:defSemiHidden="0" w:defUnhideWhenUsed="0" w:defQFormat="0" w:count="376">
     <w:lsdException w:name="Normal" w:uiPriority="0" w:qFormat="1"/>
     <w:lsdException w:name="heading 1" w:uiPriority="9" w:qFormat="1"/>
     <w:lsdException w:name="heading 2" w:semiHidden="1" w:uiPriority="9" w:unhideWhenUsed="1" w:qFormat="1"/>
@@ -2439,11 +2394,11 @@
     <w:lsdException w:name="Table Elegant" w:semiHidden="1" w:unhideWhenUsed="1"/>
     <w:lsdException w:name="Table Professional" w:semiHidden="1" w:unhideWhenUsed="1"/>
     <w:lsdException w:name="Table Subtle 1" w:semiHidden="1" w:unhideWhenUsed="1"/>
+    <w:lsdException w:name="Table Subtle 2" w:semiHidden="1" w:unhideWhenUsed="1"/>
     <w:lsdException w:name="Table Web 1" w:semiHidden="1" w:unhideWhenUsed="1"/>
     <w:lsdException w:name="Table Web 2" w:semiHidden="1" w:unhideWhenUsed="1"/>
     <w:lsdException w:name="Balloon Text" w:semiHidden="1" w:unhideWhenUsed="1"/>
     <w:lsdException w:name="Table Grid" w:uiPriority="39"/>
-    <w:lsdException w:name="Table Theme" w:semiHidden="1" w:unhideWhenUsed="1"/>
     <w:lsdException w:name="Placeholder Text" w:semiHidden="1"/>
     <w:lsdException w:name="No Spacing" w:uiPriority="1" w:qFormat="1"/>
     <w:lsdException w:name="Light Shading" w:uiPriority="60"/>
@@ -2663,6 +2618,7 @@
     <w:lsdException w:name="Smart Hyperlink" w:semiHidden="1" w:unhideWhenUsed="1"/>
     <w:lsdException w:name="Hashtag" w:semiHidden="1" w:unhideWhenUsed="1"/>
     <w:lsdException w:name="Unresolved Mention" w:semiHidden="1" w:unhideWhenUsed="1"/>
+    <w:lsdException w:name="Smart Link" w:semiHidden="1" w:unhideWhenUsed="1"/>
   </w:latentStyles>
   <w:style w:type="paragraph" w:default="1" w:styleId="Norml">
     <w:name w:val="Normal"/>

</xml_diff>